<commit_message>
add login page and add *
</commit_message>
<xml_diff>
--- a/doc/ERD_FR v1.3.2.docx
+++ b/doc/ERD_FR v1.3.2.docx
@@ -71,7 +71,7 @@
                     <a:blip r:embed="rId11">
                       <a:extLst>
                         <a:ext uri="{28A0092B-C50C-407E-A947-70E740481C1C}">
-                          <a14:useLocalDpi xmlns="" xmlns:wpc="http://schemas.microsoft.com/office/word/2010/wordprocessingCanvas" xmlns:cx="http://schemas.microsoft.com/office/drawing/2014/chartex" xmlns:cx1="http://schemas.microsoft.com/office/drawing/2015/9/8/chartex" xmlns:cx2="http://schemas.microsoft.com/office/drawing/2015/10/21/chartex" xmlns:cx3="http://schemas.microsoft.com/office/drawing/2016/5/9/chartex" xmlns:cx4="http://schemas.microsoft.com/office/drawing/2016/5/10/chartex" xmlns:cx5="http://schemas.microsoft.com/office/drawing/2016/5/11/chartex" xmlns:cx6="http://schemas.microsoft.com/office/drawing/2016/5/12/chartex" xmlns:cx7="http://schemas.microsoft.com/office/drawing/2016/5/13/chartex" xmlns:cx8="http://schemas.microsoft.com/office/drawing/2016/5/14/chartex" xmlns:mc="http://schemas.openxmlformats.org/markup-compatibility/2006" xmlns:aink="http://schemas.microsoft.com/office/drawing/2016/ink" xmlns:am3d="http://schemas.microsoft.com/office/drawing/2017/model3d" xmlns:o="urn:schemas-microsoft-com:office:office" xmlns:v="urn:schemas-microsoft-com:vml" xmlns:wp14="http://schemas.microsoft.com/office/word/2010/wordprocessingDrawing" xmlns:w10="urn:schemas-microsoft-com:office:word" xmlns:w="http://schemas.openxmlformats.org/wordprocessingml/2006/main" xmlns:w14="http://schemas.microsoft.com/office/word/2010/wordml" xmlns:w15="http://schemas.microsoft.com/office/word/2012/wordml" xmlns:w16cex="http://schemas.microsoft.com/office/word/2018/wordml/cex" xmlns:w16cid="http://schemas.microsoft.com/office/word/2016/wordml/cid" xmlns:w16="http://schemas.microsoft.com/office/word/2018/wordml" xmlns:w16se="http://schemas.microsoft.com/office/word/2015/wordml/symex" xmlns:wpg="http://schemas.microsoft.com/office/word/2010/wordprocessingGroup" xmlns:wpi="http://schemas.microsoft.com/office/word/2010/wordprocessingInk" xmlns:wps="http://schemas.microsoft.com/office/word/2010/wordprocessingShape" xmlns:a14="http://schemas.microsoft.com/office/drawing/2010/main" val="0"/>
+                          <a14:useLocalDpi xmlns:a14="http://schemas.microsoft.com/office/drawing/2010/main" xmlns:wps="http://schemas.microsoft.com/office/word/2010/wordprocessingShape" xmlns:wpi="http://schemas.microsoft.com/office/word/2010/wordprocessingInk" xmlns:wpg="http://schemas.microsoft.com/office/word/2010/wordprocessingGroup" xmlns:w16se="http://schemas.microsoft.com/office/word/2015/wordml/symex" xmlns:w16="http://schemas.microsoft.com/office/word/2018/wordml" xmlns:w16cid="http://schemas.microsoft.com/office/word/2016/wordml/cid" xmlns:w16cex="http://schemas.microsoft.com/office/word/2018/wordml/cex" xmlns:w15="http://schemas.microsoft.com/office/word/2012/wordml" xmlns:w14="http://schemas.microsoft.com/office/word/2010/wordml" xmlns:w="http://schemas.openxmlformats.org/wordprocessingml/2006/main" xmlns:w10="urn:schemas-microsoft-com:office:word" xmlns:wp14="http://schemas.microsoft.com/office/word/2010/wordprocessingDrawing" xmlns:v="urn:schemas-microsoft-com:vml" xmlns:o="urn:schemas-microsoft-com:office:office" xmlns:am3d="http://schemas.microsoft.com/office/drawing/2017/model3d" xmlns:aink="http://schemas.microsoft.com/office/drawing/2016/ink" xmlns:mc="http://schemas.openxmlformats.org/markup-compatibility/2006" xmlns:cx8="http://schemas.microsoft.com/office/drawing/2016/5/14/chartex" xmlns:cx7="http://schemas.microsoft.com/office/drawing/2016/5/13/chartex" xmlns:cx6="http://schemas.microsoft.com/office/drawing/2016/5/12/chartex" xmlns:cx5="http://schemas.microsoft.com/office/drawing/2016/5/11/chartex" xmlns:cx4="http://schemas.microsoft.com/office/drawing/2016/5/10/chartex" xmlns:cx3="http://schemas.microsoft.com/office/drawing/2016/5/9/chartex" xmlns:cx2="http://schemas.microsoft.com/office/drawing/2015/10/21/chartex" xmlns:cx1="http://schemas.microsoft.com/office/drawing/2015/9/8/chartex" xmlns:cx="http://schemas.microsoft.com/office/drawing/2014/chartex" xmlns:wpc="http://schemas.microsoft.com/office/word/2010/wordprocessingCanvas" xmlns="" val="0"/>
                         </a:ext>
                       </a:extLst>
                     </a:blip>
@@ -3899,9 +3899,9 @@
         </w:rPr>
         <w:drawing>
           <wp:inline distT="0" distB="0" distL="0" distR="0">
-            <wp:extent cx="5943600" cy="4839136"/>
+            <wp:extent cx="5943600" cy="5360920"/>
             <wp:effectExtent l="19050" t="0" r="0" b="0"/>
-            <wp:docPr id="7" name="Picture 4"/>
+            <wp:docPr id="3" name="Picture 1"/>
             <wp:cNvGraphicFramePr>
               <a:graphicFrameLocks xmlns:a="http://schemas.openxmlformats.org/drawingml/2006/main" noChangeAspect="1"/>
             </wp:cNvGraphicFramePr>
@@ -3909,7 +3909,7 @@
               <a:graphicData uri="http://schemas.openxmlformats.org/drawingml/2006/picture">
                 <pic:pic xmlns:pic="http://schemas.openxmlformats.org/drawingml/2006/picture">
                   <pic:nvPicPr>
-                    <pic:cNvPr id="0" name="Picture 4"/>
+                    <pic:cNvPr id="0" name="Picture 1"/>
                     <pic:cNvPicPr>
                       <a:picLocks noChangeAspect="1" noChangeArrowheads="1"/>
                     </pic:cNvPicPr>
@@ -3924,7 +3924,7 @@
                   <pic:spPr bwMode="auto">
                     <a:xfrm>
                       <a:off x="0" y="0"/>
-                      <a:ext cx="5943600" cy="4839136"/>
+                      <a:ext cx="5943600" cy="5360920"/>
                     </a:xfrm>
                     <a:prstGeom prst="rect">
                       <a:avLst/>
@@ -4279,6 +4279,7 @@
               <w:pStyle w:val="NoSpacing"/>
             </w:pPr>
             <w:r>
+              <w:lastRenderedPageBreak/>
               <w:t>IMPORT_SHEET_ZONE</w:t>
             </w:r>
           </w:p>
@@ -4320,7 +4321,6 @@
               <w:pStyle w:val="NoSpacing"/>
             </w:pPr>
             <w:r>
-              <w:lastRenderedPageBreak/>
               <w:t>EXPORT_SHEET_ZONE</w:t>
             </w:r>
           </w:p>
@@ -5420,6 +5420,7 @@
               <w:pStyle w:val="NoSpacing"/>
             </w:pPr>
             <w:r>
+              <w:lastRenderedPageBreak/>
               <w:t>ZONE_CODE</w:t>
             </w:r>
           </w:p>
@@ -5493,7 +5494,6 @@
               <w:pStyle w:val="NoSpacing"/>
             </w:pPr>
             <w:r>
-              <w:lastRenderedPageBreak/>
               <w:t>DELIVER_TYPE</w:t>
             </w:r>
           </w:p>
@@ -6152,7 +6152,10 @@
               <w:pStyle w:val="NoSpacing"/>
             </w:pPr>
             <w:r>
-              <w:t>SHORT_NAME</w:t>
+              <w:t>ANOTHER</w:t>
+            </w:r>
+            <w:r>
+              <w:t>_NAME</w:t>
             </w:r>
           </w:p>
         </w:tc>
@@ -6165,7 +6168,7 @@
               <w:pStyle w:val="NoSpacing"/>
             </w:pPr>
             <w:r>
-              <w:t>The short name of the country</w:t>
+              <w:t>The another name of the country. Because each carrier will have difference country name in their data so that this field will help us to resolved the issue. Example: The DHL has labeled USA  but FedEx called it U.S.A</w:t>
             </w:r>
           </w:p>
         </w:tc>
@@ -6303,6 +6306,7 @@
         <w:rPr>
           <w:b/>
         </w:rPr>
+        <w:lastRenderedPageBreak/>
         <w:t>b</w:t>
       </w:r>
       <w:r>
@@ -6326,7 +6330,6 @@
         </w:rPr>
       </w:pPr>
       <w:r>
-        <w:lastRenderedPageBreak/>
         <w:t xml:space="preserve">The file has contained all countries, zone code, the matrix table, price tables for each deliver type. The system will read data in it to calculate the price of freight rate base on the </w:t>
       </w:r>
       <w:r>
@@ -6632,6 +6635,7 @@
               <w:pStyle w:val="NoSpacing"/>
             </w:pPr>
             <w:r>
+              <w:lastRenderedPageBreak/>
               <w:t>DESCRIPTION</w:t>
             </w:r>
           </w:p>
@@ -6664,7 +6668,6 @@
               <w:pStyle w:val="NoSpacing"/>
             </w:pPr>
             <w:r>
-              <w:lastRenderedPageBreak/>
               <w:t>STATUS</w:t>
             </w:r>
           </w:p>
@@ -7620,6 +7623,7 @@
           <w:sz w:val="26"/>
           <w:szCs w:val="26"/>
         </w:rPr>
+        <w:lastRenderedPageBreak/>
         <w:t>3.</w:t>
       </w:r>
       <w:r>
@@ -7658,7 +7662,6 @@
         <w:rPr>
           <w:b/>
         </w:rPr>
-        <w:lastRenderedPageBreak/>
         <w:t>a. DHL Excel File</w:t>
       </w:r>
     </w:p>
@@ -9380,19 +9383,7 @@
               <w:rPr>
                 <w:color w:val="000000"/>
               </w:rPr>
-              <w:t xml:space="preserve">The </w:t>
-            </w:r>
-            <w:r>
-              <w:rPr>
-                <w:color w:val="000000"/>
-              </w:rPr>
-              <w:t>carrier id</w:t>
-            </w:r>
-            <w:r>
-              <w:rPr>
-                <w:color w:val="000000"/>
-              </w:rPr>
-              <w:t>.</w:t>
+              <w:t>The carrier id.</w:t>
             </w:r>
           </w:p>
         </w:tc>
@@ -9622,7 +9613,7 @@
         <w:rPr>
           <w:noProof/>
         </w:rPr>
-        <w:t>2</w:t>
+        <w:t>8</w:t>
       </w:r>
     </w:fldSimple>
   </w:p>
@@ -10778,6 +10769,21 @@
 </file>
 
 <file path=customXml/item1.xml><?xml version="1.0" encoding="utf-8"?>
+<p:properties xmlns:p="http://schemas.microsoft.com/office/2006/metadata/properties" xmlns:xsi="http://www.w3.org/2001/XMLSchema-instance" xmlns:pc="http://schemas.microsoft.com/office/infopath/2007/PartnerControls">
+  <documentManagement/>
+</p:properties>
+</file>
+
+<file path=customXml/item2.xml><?xml version="1.0" encoding="utf-8"?>
+<?mso-contentType ?>
+<FormTemplates xmlns="http://schemas.microsoft.com/sharepoint/v3/contenttype/forms">
+  <Display>DocumentLibraryForm</Display>
+  <Edit>DocumentLibraryForm</Edit>
+  <New>DocumentLibraryForm</New>
+</FormTemplates>
+</file>
+
+<file path=customXml/item3.xml><?xml version="1.0" encoding="utf-8"?>
 <ct:contentTypeSchema xmlns:ct="http://schemas.microsoft.com/office/2006/metadata/contentType" xmlns:ma="http://schemas.microsoft.com/office/2006/metadata/properties/metaAttributes" ct:_="" ma:_="" ma:contentTypeName="Document" ma:contentTypeID="0x01010049382FB7CD94B94393E79ED27ABC7761" ma:contentTypeVersion="6" ma:contentTypeDescription="Create a new document." ma:contentTypeScope="" ma:versionID="2c9ee4f9c00eb65f4095902d87160552">
   <xsd:schema xmlns:xsd="http://www.w3.org/2001/XMLSchema" xmlns:xs="http://www.w3.org/2001/XMLSchema" xmlns:p="http://schemas.microsoft.com/office/2006/metadata/properties" xmlns:ns2="7d3fa97a-df71-4cba-8947-dc1770271724" targetNamespace="http://schemas.microsoft.com/office/2006/metadata/properties" ma:root="true" ma:fieldsID="6e6f73c273967a2085d941db8e08e76a" ns2:_="">
     <xsd:import namespace="7d3fa97a-df71-4cba-8947-dc1770271724"/>
@@ -10935,26 +10941,28 @@
 </ct:contentTypeSchema>
 </file>
 
-<file path=customXml/item2.xml><?xml version="1.0" encoding="utf-8"?>
-<?mso-contentType ?>
-<FormTemplates xmlns="http://schemas.microsoft.com/sharepoint/v3/contenttype/forms">
-  <Display>DocumentLibraryForm</Display>
-  <Edit>DocumentLibraryForm</Edit>
-  <New>DocumentLibraryForm</New>
-</FormTemplates>
-</file>
-
-<file path=customXml/item3.xml><?xml version="1.0" encoding="utf-8"?>
-<p:properties xmlns:p="http://schemas.microsoft.com/office/2006/metadata/properties" xmlns:xsi="http://www.w3.org/2001/XMLSchema-instance" xmlns:pc="http://schemas.microsoft.com/office/infopath/2007/PartnerControls">
-  <documentManagement/>
-</p:properties>
-</file>
-
 <file path=customXml/item4.xml><?xml version="1.0" encoding="utf-8"?>
 <b:Sources xmlns:b="http://schemas.openxmlformats.org/officeDocument/2006/bibliography" xmlns="http://schemas.openxmlformats.org/officeDocument/2006/bibliography" SelectedStyle="\APA.XSL" StyleName="APA"/>
 </file>
 
 <file path=customXml/itemProps1.xml><?xml version="1.0" encoding="utf-8"?>
+<ds:datastoreItem xmlns:ds="http://schemas.openxmlformats.org/officeDocument/2006/customXml" ds:itemID="{A2E966EC-311A-43EA-B332-5F07AABD693D}">
+  <ds:schemaRefs>
+    <ds:schemaRef ds:uri="http://schemas.microsoft.com/office/2006/metadata/properties"/>
+    <ds:schemaRef ds:uri="http://schemas.microsoft.com/office/infopath/2007/PartnerControls"/>
+  </ds:schemaRefs>
+</ds:datastoreItem>
+</file>
+
+<file path=customXml/itemProps2.xml><?xml version="1.0" encoding="utf-8"?>
+<ds:datastoreItem xmlns:ds="http://schemas.openxmlformats.org/officeDocument/2006/customXml" ds:itemID="{061D79B6-0F01-4811-BC16-F506FB138159}">
+  <ds:schemaRefs>
+    <ds:schemaRef ds:uri="http://schemas.microsoft.com/sharepoint/v3/contenttype/forms"/>
+  </ds:schemaRefs>
+</ds:datastoreItem>
+</file>
+
+<file path=customXml/itemProps3.xml><?xml version="1.0" encoding="utf-8"?>
 <ds:datastoreItem xmlns:ds="http://schemas.openxmlformats.org/officeDocument/2006/customXml" ds:itemID="{AE80FA93-5439-418C-A926-C9483F1B3CFD}">
   <ds:schemaRefs>
     <ds:schemaRef ds:uri="http://schemas.microsoft.com/office/2006/metadata/contentType"/>
@@ -10972,23 +10980,6 @@
 </ds:datastoreItem>
 </file>
 
-<file path=customXml/itemProps2.xml><?xml version="1.0" encoding="utf-8"?>
-<ds:datastoreItem xmlns:ds="http://schemas.openxmlformats.org/officeDocument/2006/customXml" ds:itemID="{061D79B6-0F01-4811-BC16-F506FB138159}">
-  <ds:schemaRefs>
-    <ds:schemaRef ds:uri="http://schemas.microsoft.com/sharepoint/v3/contenttype/forms"/>
-  </ds:schemaRefs>
-</ds:datastoreItem>
-</file>
-
-<file path=customXml/itemProps3.xml><?xml version="1.0" encoding="utf-8"?>
-<ds:datastoreItem xmlns:ds="http://schemas.openxmlformats.org/officeDocument/2006/customXml" ds:itemID="{A2E966EC-311A-43EA-B332-5F07AABD693D}">
-  <ds:schemaRefs>
-    <ds:schemaRef ds:uri="http://schemas.microsoft.com/office/2006/metadata/properties"/>
-    <ds:schemaRef ds:uri="http://schemas.microsoft.com/office/infopath/2007/PartnerControls"/>
-  </ds:schemaRefs>
-</ds:datastoreItem>
-</file>
-
 <file path=customXml/itemProps4.xml><?xml version="1.0" encoding="utf-8"?>
 <ds:datastoreItem xmlns:ds="http://schemas.openxmlformats.org/officeDocument/2006/customXml" ds:itemID="{3697229C-44ED-4BF9-AE17-196A22D8F586}">
   <ds:schemaRefs>

</xml_diff>